<commit_message>
Bentley Logo Changed to Advancing Infrastructure
git-svn-id: svn://127.0.0.1/Core@10136 17c802ae-cbca-534c-9e8e-6d19a4926c45
</commit_message>
<xml_diff>
--- a/trunk/doc/readme_exnm04050002en_updt48.docx
+++ b/trunk/doc/readme_exnm04050002en_updt48.docx
@@ -19,10 +19,10 @@
           <w:lang w:val="en-US" w:eastAsia="en-US"/>
         </w:rPr>
         <w:drawing>
-          <wp:inline distT="0" distB="0" distL="0" distR="0">
-            <wp:extent cx="3285490" cy="808355"/>
-            <wp:effectExtent l="19050" t="0" r="0" b="0"/>
-            <wp:docPr id="1" name="Picture 1" descr="BentleyLOGO_4C_complete"/>
+          <wp:inline distT="0" distB="0" distL="0" distR="0" wp14:anchorId="04745FD4" wp14:editId="7F8CEBAE">
+            <wp:extent cx="3484245" cy="810260"/>
+            <wp:effectExtent l="0" t="0" r="1905" b="8890"/>
+            <wp:docPr id="6" name="Picture 6" descr="C:\Users\Upendra.Hukeri\AppData\Local\Microsoft\Windows\INetCache\Content.Word\Bentley_Logo_RGB_complete.png"/>
             <wp:cNvGraphicFramePr>
               <a:graphicFrameLocks xmlns:a="http://schemas.openxmlformats.org/drawingml/2006/main" noChangeAspect="1"/>
             </wp:cNvGraphicFramePr>
@@ -30,13 +30,19 @@
               <a:graphicData uri="http://schemas.openxmlformats.org/drawingml/2006/picture">
                 <pic:pic xmlns:pic="http://schemas.openxmlformats.org/drawingml/2006/picture">
                   <pic:nvPicPr>
-                    <pic:cNvPr id="0" name="Picture 1" descr="BentleyLOGO_4C_complete"/>
+                    <pic:cNvPr id="0" name="Picture 12" descr="C:\Users\Upendra.Hukeri\AppData\Local\Microsoft\Windows\INetCache\Content.Word\Bentley_Logo_RGB_complete.png"/>
                     <pic:cNvPicPr>
                       <a:picLocks noChangeAspect="1" noChangeArrowheads="1"/>
                     </pic:cNvPicPr>
                   </pic:nvPicPr>
                   <pic:blipFill>
-                    <a:blip r:embed="rId7" cstate="print"/>
+                    <a:blip r:embed="rId7" cstate="print">
+                      <a:extLst>
+                        <a:ext uri="{28A0092B-C50C-407E-A947-70E740481C1C}">
+                          <a14:useLocalDpi xmlns:a14="http://schemas.microsoft.com/office/drawing/2010/main" val="0"/>
+                        </a:ext>
+                      </a:extLst>
+                    </a:blip>
                     <a:srcRect/>
                     <a:stretch>
                       <a:fillRect/>
@@ -45,17 +51,14 @@
                   <pic:spPr bwMode="auto">
                     <a:xfrm>
                       <a:off x="0" y="0"/>
-                      <a:ext cx="3285490" cy="808355"/>
+                      <a:ext cx="3484245" cy="810260"/>
                     </a:xfrm>
                     <a:prstGeom prst="rect">
                       <a:avLst/>
                     </a:prstGeom>
                     <a:noFill/>
-                    <a:ln w="9525">
+                    <a:ln>
                       <a:noFill/>
-                      <a:miter lim="800000"/>
-                      <a:headEnd/>
-                      <a:tailEnd/>
                     </a:ln>
                   </pic:spPr>
                 </pic:pic>
@@ -64,6 +67,8 @@
           </wp:inline>
         </w:drawing>
       </w:r>
+      <w:bookmarkStart w:id="0" w:name="_GoBack"/>
+      <w:bookmarkEnd w:id="0"/>
     </w:p>
     <w:p/>
     <w:p/>
@@ -71,21 +76,11 @@
       <w:pPr>
         <w:pStyle w:val="coverinfo"/>
       </w:pPr>
-      <w:r>
-        <w:fldChar w:fldCharType="begin"/>
-      </w:r>
-      <w:r>
-        <w:instrText xml:space="preserve"> DOCPROPERTY  $Product$  \* MERGEFORMAT </w:instrText>
-      </w:r>
-      <w:r>
-        <w:fldChar w:fldCharType="separate"/>
-      </w:r>
-      <w:r>
-        <w:t>Network Manager</w:t>
-      </w:r>
-      <w:r>
-        <w:fldChar w:fldCharType="end"/>
-      </w:r>
+      <w:fldSimple w:instr=" DOCPROPERTY  $Product$  \* MERGEFORMAT ">
+        <w:r>
+          <w:t>Network Manager</w:t>
+        </w:r>
+      </w:fldSimple>
     </w:p>
     <w:p>
       <w:pPr>
@@ -115,19 +110,39 @@
       <w:pPr>
         <w:pStyle w:val="CoverVersion"/>
       </w:pPr>
-      <w:fldSimple w:instr=" DOCPROPERTY  &quot;$Base Release$&quot;  \* MERGEFORMAT ">
-        <w:r>
-          <w:t>4.5.0.0</w:t>
-        </w:r>
-      </w:fldSimple>
+      <w:r>
+        <w:fldChar w:fldCharType="begin"/>
+      </w:r>
+      <w:r>
+        <w:instrText xml:space="preserve"> DOCPROPERTY  "$Base Release$"  \* MERGEFORMAT </w:instrText>
+      </w:r>
+      <w:r>
+        <w:fldChar w:fldCharType="separate"/>
+      </w:r>
+      <w:r>
+        <w:t>4.5.0.0</w:t>
+      </w:r>
+      <w:r>
+        <w:fldChar w:fldCharType="end"/>
+      </w:r>
       <w:r>
         <w:t xml:space="preserve"> Fix </w:t>
       </w:r>
-      <w:fldSimple w:instr=" DOCPROPERTY  &quot;$Fix Number$&quot;  \* MERGEFORMAT ">
-        <w:r>
-          <w:t>48</w:t>
-        </w:r>
-      </w:fldSimple>
+      <w:r>
+        <w:fldChar w:fldCharType="begin"/>
+      </w:r>
+      <w:r>
+        <w:instrText xml:space="preserve"> DOCPROPERTY  "$Fix Number$"  \* MERGEFORMAT </w:instrText>
+      </w:r>
+      <w:r>
+        <w:fldChar w:fldCharType="separate"/>
+      </w:r>
+      <w:r>
+        <w:t>48</w:t>
+      </w:r>
+      <w:r>
+        <w:fldChar w:fldCharType="end"/>
+      </w:r>
     </w:p>
     <w:p>
       <w:pPr>
@@ -516,12 +531,12 @@
           <w:numId w:val="23"/>
         </w:numPr>
       </w:pPr>
-      <w:bookmarkStart w:id="0" w:name="_Toc461534496"/>
+      <w:bookmarkStart w:id="1" w:name="_Toc461534496"/>
       <w:r>
         <w:lastRenderedPageBreak/>
         <w:t>Introduction</w:t>
       </w:r>
-      <w:bookmarkEnd w:id="0"/>
+      <w:bookmarkEnd w:id="1"/>
       <w:r>
         <w:t xml:space="preserve"> </w:t>
       </w:r>
@@ -530,63 +545,50 @@
       <w:r>
         <w:t xml:space="preserve">This document defines the changes made to the </w:t>
       </w:r>
-      <w:r>
-        <w:fldChar w:fldCharType="begin"/>
-      </w:r>
-      <w:r>
-        <w:instrText xml:space="preserve"> DOCPROPE</w:instrText>
-      </w:r>
-      <w:r>
-        <w:instrText xml:space="preserve">RTY  $Product$  \* MERGEFORMAT </w:instrText>
-      </w:r>
-      <w:r>
-        <w:fldChar w:fldCharType="separate"/>
-      </w:r>
-      <w:r>
-        <w:t>Network Manager</w:t>
-      </w:r>
-      <w:r>
-        <w:fldChar w:fldCharType="end"/>
-      </w:r>
-      <w:r>
-        <w:fldChar w:fldCharType="begin"/>
-      </w:r>
-      <w:r>
-        <w:instrText xml:space="preserve"> SUBJECT   \* MERGEFORMAT </w:instrText>
-      </w:r>
-      <w:r>
-        <w:fldChar w:fldCharType="end"/>
-      </w:r>
-      <w:r>
-        <w:t xml:space="preserve"> </w:t>
-      </w:r>
-      <w:r>
-        <w:t xml:space="preserve">product for </w:t>
-      </w:r>
-      <w:r>
-        <w:fldChar w:fldCharType="begin"/>
-      </w:r>
-      <w:r>
-        <w:instrText xml:space="preserve"> DOCPROPERTY  "$Base Release$"  \* MERGEFORMAT </w:instrText>
-      </w:r>
-      <w:r>
-        <w:fldChar w:fldCharType="separate"/>
-      </w:r>
-      <w:r>
-        <w:t>4.5.0.0</w:t>
-      </w:r>
-      <w:r>
-        <w:fldChar w:fldCharType="end"/>
-      </w:r>
-      <w:r>
-        <w:t xml:space="preserve"> Fix </w:t>
-      </w:r>
-      <w:fldSimple w:instr=" DOCPROPERTY  &quot;$Fix Number$&quot;  \* MERGEFORMAT ">
+      <w:fldSimple w:instr=" DOCPROPERTY  $Product$  \* MERGEFORMAT ">
         <w:r>
-          <w:t>48</w:t>
+          <w:t>Network Manager</w:t>
         </w:r>
       </w:fldSimple>
       <w:r>
+        <w:fldChar w:fldCharType="begin"/>
+      </w:r>
+      <w:r>
+        <w:instrText xml:space="preserve"> SUBJECT   \* MERGEFORMAT </w:instrText>
+      </w:r>
+      <w:r>
+        <w:fldChar w:fldCharType="end"/>
+      </w:r>
+      <w:r>
+        <w:t xml:space="preserve"> </w:t>
+      </w:r>
+      <w:r>
+        <w:t xml:space="preserve">product for </w:t>
+      </w:r>
+      <w:fldSimple w:instr=" DOCPROPERTY  &quot;$Base Release$&quot;  \* MERGEFORMAT ">
+        <w:r>
+          <w:t>4.5.0.0</w:t>
+        </w:r>
+      </w:fldSimple>
+      <w:r>
+        <w:t xml:space="preserve"> Fix </w:t>
+      </w:r>
+      <w:r>
+        <w:fldChar w:fldCharType="begin"/>
+      </w:r>
+      <w:r>
+        <w:instrText xml:space="preserve"> DOCPROPERTY  "$Fix Number$"  \* MERGEFORMAT </w:instrText>
+      </w:r>
+      <w:r>
+        <w:fldChar w:fldCharType="separate"/>
+      </w:r>
+      <w:r>
+        <w:t>48</w:t>
+      </w:r>
+      <w:r>
+        <w:fldChar w:fldCharType="end"/>
+      </w:r>
+      <w:r>
         <w:t xml:space="preserve"> </w:t>
       </w:r>
       <w:r>
@@ -602,11 +604,11 @@
       <w:pPr>
         <w:pStyle w:val="Heading1"/>
       </w:pPr>
-      <w:bookmarkStart w:id="1" w:name="_Toc461534497"/>
+      <w:bookmarkStart w:id="2" w:name="_Toc461534497"/>
       <w:r>
         <w:t>Fix Details</w:t>
       </w:r>
-      <w:bookmarkEnd w:id="1"/>
+      <w:bookmarkEnd w:id="2"/>
     </w:p>
     <w:tbl>
       <w:tblPr>
@@ -664,21 +666,11 @@
             <w:pPr>
               <w:pStyle w:val="TableText"/>
             </w:pPr>
-            <w:r>
-              <w:fldChar w:fldCharType="begin"/>
-            </w:r>
-            <w:r>
-              <w:instrText xml:space="preserve"> DOCPROPERTY  "$Base Release$"  \* MERGEFORMAT </w:instrText>
-            </w:r>
-            <w:r>
-              <w:fldChar w:fldCharType="separate"/>
-            </w:r>
-            <w:r>
-              <w:t>4.5.0.0</w:t>
-            </w:r>
-            <w:r>
-              <w:fldChar w:fldCharType="end"/>
-            </w:r>
+            <w:fldSimple w:instr=" DOCPROPERTY  &quot;$Base Release$&quot;  \* MERGEFORMAT ">
+              <w:r>
+                <w:t>4.5.0.0</w:t>
+              </w:r>
+            </w:fldSimple>
           </w:p>
         </w:tc>
       </w:tr>
@@ -1589,11 +1581,11 @@
       <w:pPr>
         <w:pStyle w:val="Heading1"/>
       </w:pPr>
-      <w:bookmarkStart w:id="2" w:name="_Toc461534498"/>
+      <w:bookmarkStart w:id="3" w:name="_Toc461534498"/>
       <w:r>
         <w:t>List of Amended Files</w:t>
       </w:r>
-      <w:bookmarkEnd w:id="2"/>
+      <w:bookmarkEnd w:id="3"/>
     </w:p>
     <w:tbl>
       <w:tblPr>
@@ -1870,15 +1862,15 @@
       <w:pPr>
         <w:pStyle w:val="Heading1"/>
       </w:pPr>
-      <w:bookmarkStart w:id="3" w:name="_Toc420919926"/>
-      <w:bookmarkStart w:id="4" w:name="_Toc421108158"/>
-      <w:bookmarkStart w:id="5" w:name="_Toc461534499"/>
+      <w:bookmarkStart w:id="4" w:name="_Toc420919926"/>
+      <w:bookmarkStart w:id="5" w:name="_Toc421108158"/>
+      <w:bookmarkStart w:id="6" w:name="_Toc461534499"/>
       <w:r>
         <w:t>Log No. Summary</w:t>
       </w:r>
-      <w:bookmarkEnd w:id="3"/>
       <w:bookmarkEnd w:id="4"/>
       <w:bookmarkEnd w:id="5"/>
+      <w:bookmarkEnd w:id="6"/>
       <w:r>
         <w:t xml:space="preserve"> </w:t>
       </w:r>
@@ -2263,8 +2255,6 @@
           <w:szCs w:val="16"/>
         </w:rPr>
       </w:pPr>
-      <w:bookmarkStart w:id="6" w:name="_GoBack"/>
-      <w:bookmarkEnd w:id="6"/>
     </w:p>
     <w:sectPr>
       <w:headerReference w:type="default" r:id="rId10"/>
@@ -2615,7 +2605,7 @@
             <w:fldChar w:fldCharType="separate"/>
           </w:r>
           <w:r>
-            <w:t>13-Sep-16</w:t>
+            <w:t>16-Sep-16</w:t>
           </w:r>
           <w:r>
             <w:fldChar w:fldCharType="end"/>
@@ -2776,21 +2766,11 @@
               <w:rStyle w:val="HighlightText"/>
             </w:rPr>
           </w:pPr>
-          <w:r>
-            <w:fldChar w:fldCharType="begin"/>
-          </w:r>
-          <w:r>
-            <w:instrText xml:space="preserve"> DOCPROPERTY  $Product$  \* MERGEFORMAT </w:instrText>
-          </w:r>
-          <w:r>
-            <w:fldChar w:fldCharType="separate"/>
-          </w:r>
-          <w:r>
-            <w:t>Network Manager</w:t>
-          </w:r>
-          <w:r>
-            <w:fldChar w:fldCharType="end"/>
-          </w:r>
+          <w:fldSimple w:instr=" DOCPROPERTY  $Product$  \* MERGEFORMAT ">
+            <w:r>
+              <w:t>Network Manager</w:t>
+            </w:r>
+          </w:fldSimple>
           <w:r>
             <w:t xml:space="preserve"> Fix Release Notes</w:t>
           </w:r>
@@ -2837,29 +2817,29 @@
           <w:vAlign w:val="center"/>
         </w:tcPr>
         <w:p>
+          <w:fldSimple w:instr=" DOCPROPERTY  &quot;$Base Release$&quot;  \* MERGEFORMAT ">
+            <w:r>
+              <w:t>4.5.0.0</w:t>
+            </w:r>
+          </w:fldSimple>
+          <w:r>
+            <w:t xml:space="preserve"> Fix </w:t>
+          </w:r>
           <w:r>
             <w:fldChar w:fldCharType="begin"/>
           </w:r>
           <w:r>
-            <w:instrText xml:space="preserve"> DOCPROPERTY  "$Base Release$"  \* MERGEFORMAT </w:instrText>
+            <w:instrText xml:space="preserve"> DOCPROPERTY  "$Fix Number$"  \* MERGEFORMAT </w:instrText>
           </w:r>
           <w:r>
             <w:fldChar w:fldCharType="separate"/>
           </w:r>
           <w:r>
-            <w:t>4.5.0.0</w:t>
+            <w:t>48</w:t>
           </w:r>
           <w:r>
             <w:fldChar w:fldCharType="end"/>
           </w:r>
-          <w:r>
-            <w:t xml:space="preserve"> Fix </w:t>
-          </w:r>
-          <w:fldSimple w:instr=" DOCPROPERTY  &quot;$Fix Number$&quot;  \* MERGEFORMAT ">
-            <w:r>
-              <w:t>48</w:t>
-            </w:r>
-          </w:fldSimple>
           <w:r>
             <w:fldChar w:fldCharType="begin"/>
           </w:r>
@@ -2883,21 +2863,11 @@
           <w:r>
             <w:t xml:space="preserve">: </w:t>
           </w:r>
-          <w:r>
-            <w:fldChar w:fldCharType="begin"/>
-          </w:r>
-          <w:r>
-            <w:instrText xml:space="preserve"> DOCPROPERTY  "$Release Date$"  \* MERGEFORMAT </w:instrText>
-          </w:r>
-          <w:r>
-            <w:fldChar w:fldCharType="separate"/>
-          </w:r>
-          <w:r>
-            <w:t>13th Sep 2016</w:t>
-          </w:r>
-          <w:r>
-            <w:fldChar w:fldCharType="end"/>
-          </w:r>
+          <w:fldSimple w:instr=" DOCPROPERTY  &quot;$Release Date$&quot;  \* MERGEFORMAT ">
+            <w:r>
+              <w:t>13th Sep 2016</w:t>
+            </w:r>
+          </w:fldSimple>
         </w:p>
       </w:tc>
       <w:tc>
@@ -2922,7 +2892,7 @@
             <w:rPr>
               <w:noProof/>
             </w:rPr>
-            <w:t>2</w:t>
+            <w:t>1</w:t>
           </w:r>
           <w:r>
             <w:rPr>

</xml_diff>

<commit_message>
Update list of amended files for nm0572
git-svn-id: svn://127.0.0.1/Core@10144 17c802ae-cbca-534c-9e8e-6d19a4926c45
</commit_message>
<xml_diff>
--- a/trunk/doc/readme_exnm04050002en_updt48.docx
+++ b/trunk/doc/readme_exnm04050002en_updt48.docx
@@ -67,8 +67,6 @@
           </wp:inline>
         </w:drawing>
       </w:r>
-      <w:bookmarkStart w:id="0" w:name="_GoBack"/>
-      <w:bookmarkEnd w:id="0"/>
     </w:p>
     <w:p/>
     <w:p/>
@@ -76,11 +74,21 @@
       <w:pPr>
         <w:pStyle w:val="coverinfo"/>
       </w:pPr>
-      <w:fldSimple w:instr=" DOCPROPERTY  $Product$  \* MERGEFORMAT ">
-        <w:r>
-          <w:t>Network Manager</w:t>
-        </w:r>
-      </w:fldSimple>
+      <w:r>
+        <w:fldChar w:fldCharType="begin"/>
+      </w:r>
+      <w:r>
+        <w:instrText xml:space="preserve"> DOCPROPERTY  $Product$  \* MERGEFORMAT </w:instrText>
+      </w:r>
+      <w:r>
+        <w:fldChar w:fldCharType="separate"/>
+      </w:r>
+      <w:r>
+        <w:t>Network Manager</w:t>
+      </w:r>
+      <w:r>
+        <w:fldChar w:fldCharType="end"/>
+      </w:r>
     </w:p>
     <w:p>
       <w:pPr>
@@ -110,39 +118,19 @@
       <w:pPr>
         <w:pStyle w:val="CoverVersion"/>
       </w:pPr>
-      <w:r>
-        <w:fldChar w:fldCharType="begin"/>
-      </w:r>
-      <w:r>
-        <w:instrText xml:space="preserve"> DOCPROPERTY  "$Base Release$"  \* MERGEFORMAT </w:instrText>
-      </w:r>
-      <w:r>
-        <w:fldChar w:fldCharType="separate"/>
-      </w:r>
-      <w:r>
-        <w:t>4.5.0.0</w:t>
-      </w:r>
-      <w:r>
-        <w:fldChar w:fldCharType="end"/>
-      </w:r>
+      <w:fldSimple w:instr=" DOCPROPERTY  &quot;$Base Release$&quot;  \* MERGEFORMAT ">
+        <w:r>
+          <w:t>4.5.0.0</w:t>
+        </w:r>
+      </w:fldSimple>
       <w:r>
         <w:t xml:space="preserve"> Fix </w:t>
       </w:r>
-      <w:r>
-        <w:fldChar w:fldCharType="begin"/>
-      </w:r>
-      <w:r>
-        <w:instrText xml:space="preserve"> DOCPROPERTY  "$Fix Number$"  \* MERGEFORMAT </w:instrText>
-      </w:r>
-      <w:r>
-        <w:fldChar w:fldCharType="separate"/>
-      </w:r>
-      <w:r>
-        <w:t>48</w:t>
-      </w:r>
-      <w:r>
-        <w:fldChar w:fldCharType="end"/>
-      </w:r>
+      <w:fldSimple w:instr=" DOCPROPERTY  &quot;$Fix Number$&quot;  \* MERGEFORMAT ">
+        <w:r>
+          <w:t>48</w:t>
+        </w:r>
+      </w:fldSimple>
     </w:p>
     <w:p>
       <w:pPr>
@@ -250,7 +238,7 @@
         <w:rPr>
           <w:noProof/>
         </w:rPr>
-        <w:instrText xml:space="preserve"> PAGEREF _Toc461534496 \h </w:instrText>
+        <w:instrText xml:space="preserve"> PAGEREF _Toc461792405 \h </w:instrText>
       </w:r>
       <w:r>
         <w:rPr>
@@ -328,7 +316,7 @@
         <w:rPr>
           <w:noProof/>
         </w:rPr>
-        <w:instrText xml:space="preserve"> PAGEREF _Toc461534497 \h </w:instrText>
+        <w:instrText xml:space="preserve"> PAGEREF _Toc461792406 \h </w:instrText>
       </w:r>
       <w:r>
         <w:rPr>
@@ -406,7 +394,7 @@
         <w:rPr>
           <w:noProof/>
         </w:rPr>
-        <w:instrText xml:space="preserve"> PAGEREF _Toc461534498 \h </w:instrText>
+        <w:instrText xml:space="preserve"> PAGEREF _Toc461792407 \h </w:instrText>
       </w:r>
       <w:r>
         <w:rPr>
@@ -484,7 +472,7 @@
         <w:rPr>
           <w:noProof/>
         </w:rPr>
-        <w:instrText xml:space="preserve"> PAGEREF _Toc461534499 \h </w:instrText>
+        <w:instrText xml:space="preserve"> PAGEREF _Toc461792408 \h </w:instrText>
       </w:r>
       <w:r>
         <w:rPr>
@@ -531,12 +519,12 @@
           <w:numId w:val="23"/>
         </w:numPr>
       </w:pPr>
-      <w:bookmarkStart w:id="1" w:name="_Toc461534496"/>
+      <w:bookmarkStart w:id="0" w:name="_Toc461792405"/>
       <w:r>
         <w:lastRenderedPageBreak/>
         <w:t>Introduction</w:t>
       </w:r>
-      <w:bookmarkEnd w:id="1"/>
+      <w:bookmarkEnd w:id="0"/>
       <w:r>
         <w:t xml:space="preserve"> </w:t>
       </w:r>
@@ -545,55 +533,70 @@
       <w:r>
         <w:t xml:space="preserve">This document defines the changes made to the </w:t>
       </w:r>
-      <w:fldSimple w:instr=" DOCPROPERTY  $Product$  \* MERGEFORMAT ">
+      <w:r>
+        <w:fldChar w:fldCharType="begin"/>
+      </w:r>
+      <w:r>
+        <w:instrText xml:space="preserve"> DOCPROPE</w:instrText>
+      </w:r>
+      <w:r>
+        <w:instrText xml:space="preserve">RTY  $Product$  \* MERGEFORMAT </w:instrText>
+      </w:r>
+      <w:r>
+        <w:fldChar w:fldCharType="separate"/>
+      </w:r>
+      <w:r>
+        <w:t>Network Manager</w:t>
+      </w:r>
+      <w:r>
+        <w:fldChar w:fldCharType="end"/>
+      </w:r>
+      <w:r>
+        <w:fldChar w:fldCharType="begin"/>
+      </w:r>
+      <w:r>
+        <w:instrText xml:space="preserve"> SUBJECT   \* MERGEFORMAT </w:instrText>
+      </w:r>
+      <w:r>
+        <w:fldChar w:fldCharType="end"/>
+      </w:r>
+      <w:r>
+        <w:t xml:space="preserve"> </w:t>
+      </w:r>
+      <w:r>
+        <w:t xml:space="preserve">product for </w:t>
+      </w:r>
+      <w:r>
+        <w:fldChar w:fldCharType="begin"/>
+      </w:r>
+      <w:r>
+        <w:instrText xml:space="preserve"> DOCPROPERTY  "$Base Release$"  \* MERGEFORMAT </w:instrText>
+      </w:r>
+      <w:r>
+        <w:fldChar w:fldCharType="separate"/>
+      </w:r>
+      <w:r>
+        <w:t>4.5.0.0</w:t>
+      </w:r>
+      <w:r>
+        <w:fldChar w:fldCharType="end"/>
+      </w:r>
+      <w:r>
+        <w:t xml:space="preserve"> Fix </w:t>
+      </w:r>
+      <w:fldSimple w:instr=" DOCPROPERTY  &quot;$Fix Number$&quot;  \* MERGEFORMAT ">
         <w:r>
-          <w:t>Network Manager</w:t>
+          <w:t>48</w:t>
         </w:r>
       </w:fldSimple>
       <w:r>
-        <w:fldChar w:fldCharType="begin"/>
-      </w:r>
-      <w:r>
-        <w:instrText xml:space="preserve"> SUBJECT   \* MERGEFORMAT </w:instrText>
-      </w:r>
-      <w:r>
-        <w:fldChar w:fldCharType="end"/>
-      </w:r>
-      <w:r>
         <w:t xml:space="preserve"> </w:t>
       </w:r>
       <w:r>
-        <w:t xml:space="preserve">product for </w:t>
-      </w:r>
-      <w:fldSimple w:instr=" DOCPROPERTY  &quot;$Base Release$&quot;  \* MERGEFORMAT ">
-        <w:r>
-          <w:t>4.5.0.0</w:t>
-        </w:r>
-      </w:fldSimple>
-      <w:r>
-        <w:t xml:space="preserve"> Fix </w:t>
-      </w:r>
-      <w:r>
-        <w:fldChar w:fldCharType="begin"/>
-      </w:r>
-      <w:r>
-        <w:instrText xml:space="preserve"> DOCPROPERTY  "$Fix Number$"  \* MERGEFORMAT </w:instrText>
-      </w:r>
-      <w:r>
-        <w:fldChar w:fldCharType="separate"/>
-      </w:r>
-      <w:r>
-        <w:t>48</w:t>
-      </w:r>
-      <w:r>
-        <w:fldChar w:fldCharType="end"/>
-      </w:r>
-      <w:r>
-        <w:t xml:space="preserve"> </w:t>
-      </w:r>
-      <w:r>
         <w:t xml:space="preserve">and is specifically targeted at end users. </w:t>
       </w:r>
+      <w:bookmarkStart w:id="1" w:name="_GoBack"/>
+      <w:bookmarkEnd w:id="1"/>
     </w:p>
     <w:p>
       <w:r>
@@ -604,7 +607,7 @@
       <w:pPr>
         <w:pStyle w:val="Heading1"/>
       </w:pPr>
-      <w:bookmarkStart w:id="2" w:name="_Toc461534497"/>
+      <w:bookmarkStart w:id="2" w:name="_Toc461792406"/>
       <w:r>
         <w:t>Fix Details</w:t>
       </w:r>
@@ -666,11 +669,21 @@
             <w:pPr>
               <w:pStyle w:val="TableText"/>
             </w:pPr>
-            <w:fldSimple w:instr=" DOCPROPERTY  &quot;$Base Release$&quot;  \* MERGEFORMAT ">
-              <w:r>
-                <w:t>4.5.0.0</w:t>
-              </w:r>
-            </w:fldSimple>
+            <w:r>
+              <w:fldChar w:fldCharType="begin"/>
+            </w:r>
+            <w:r>
+              <w:instrText xml:space="preserve"> DOCPROPERTY  "$Base Release$"  \* MERGEFORMAT </w:instrText>
+            </w:r>
+            <w:r>
+              <w:fldChar w:fldCharType="separate"/>
+            </w:r>
+            <w:r>
+              <w:t>4.5.0.0</w:t>
+            </w:r>
+            <w:r>
+              <w:fldChar w:fldCharType="end"/>
+            </w:r>
           </w:p>
         </w:tc>
       </w:tr>
@@ -1581,7 +1594,7 @@
       <w:pPr>
         <w:pStyle w:val="Heading1"/>
       </w:pPr>
-      <w:bookmarkStart w:id="3" w:name="_Toc461534498"/>
+      <w:bookmarkStart w:id="3" w:name="_Toc461792407"/>
       <w:r>
         <w:t>List of Amended Files</w:t>
       </w:r>
@@ -1779,7 +1792,10 @@
               <w:pStyle w:val="TableText"/>
             </w:pPr>
             <w:r>
-              <w:t>5.9</w:t>
+              <w:t>5.</w:t>
+            </w:r>
+            <w:r>
+              <w:t>10</w:t>
             </w:r>
           </w:p>
         </w:tc>
@@ -1864,7 +1880,7 @@
       </w:pPr>
       <w:bookmarkStart w:id="4" w:name="_Toc420919926"/>
       <w:bookmarkStart w:id="5" w:name="_Toc421108158"/>
-      <w:bookmarkStart w:id="6" w:name="_Toc461534499"/>
+      <w:bookmarkStart w:id="6" w:name="_Toc461792408"/>
       <w:r>
         <w:t>Log No. Summary</w:t>
       </w:r>
@@ -2766,11 +2782,21 @@
               <w:rStyle w:val="HighlightText"/>
             </w:rPr>
           </w:pPr>
-          <w:fldSimple w:instr=" DOCPROPERTY  $Product$  \* MERGEFORMAT ">
-            <w:r>
-              <w:t>Network Manager</w:t>
-            </w:r>
-          </w:fldSimple>
+          <w:r>
+            <w:fldChar w:fldCharType="begin"/>
+          </w:r>
+          <w:r>
+            <w:instrText xml:space="preserve"> DOCPROPERTY  $Product$  \* MERGEFORMAT </w:instrText>
+          </w:r>
+          <w:r>
+            <w:fldChar w:fldCharType="separate"/>
+          </w:r>
+          <w:r>
+            <w:t>Network Manager</w:t>
+          </w:r>
+          <w:r>
+            <w:fldChar w:fldCharType="end"/>
+          </w:r>
           <w:r>
             <w:t xml:space="preserve"> Fix Release Notes</w:t>
           </w:r>
@@ -2817,29 +2843,29 @@
           <w:vAlign w:val="center"/>
         </w:tcPr>
         <w:p>
-          <w:fldSimple w:instr=" DOCPROPERTY  &quot;$Base Release$&quot;  \* MERGEFORMAT ">
-            <w:r>
-              <w:t>4.5.0.0</w:t>
+          <w:r>
+            <w:fldChar w:fldCharType="begin"/>
+          </w:r>
+          <w:r>
+            <w:instrText xml:space="preserve"> DOCPROPERTY  "$Base Release$"  \* MERGEFORMAT </w:instrText>
+          </w:r>
+          <w:r>
+            <w:fldChar w:fldCharType="separate"/>
+          </w:r>
+          <w:r>
+            <w:t>4.5.0.0</w:t>
+          </w:r>
+          <w:r>
+            <w:fldChar w:fldCharType="end"/>
+          </w:r>
+          <w:r>
+            <w:t xml:space="preserve"> Fix </w:t>
+          </w:r>
+          <w:fldSimple w:instr=" DOCPROPERTY  &quot;$Fix Number$&quot;  \* MERGEFORMAT ">
+            <w:r>
+              <w:t>48</w:t>
             </w:r>
           </w:fldSimple>
-          <w:r>
-            <w:t xml:space="preserve"> Fix </w:t>
-          </w:r>
-          <w:r>
-            <w:fldChar w:fldCharType="begin"/>
-          </w:r>
-          <w:r>
-            <w:instrText xml:space="preserve"> DOCPROPERTY  "$Fix Number$"  \* MERGEFORMAT </w:instrText>
-          </w:r>
-          <w:r>
-            <w:fldChar w:fldCharType="separate"/>
-          </w:r>
-          <w:r>
-            <w:t>48</w:t>
-          </w:r>
-          <w:r>
-            <w:fldChar w:fldCharType="end"/>
-          </w:r>
           <w:r>
             <w:fldChar w:fldCharType="begin"/>
           </w:r>
@@ -2863,11 +2889,21 @@
           <w:r>
             <w:t xml:space="preserve">: </w:t>
           </w:r>
-          <w:fldSimple w:instr=" DOCPROPERTY  &quot;$Release Date$&quot;  \* MERGEFORMAT ">
-            <w:r>
-              <w:t>13th Sep 2016</w:t>
-            </w:r>
-          </w:fldSimple>
+          <w:r>
+            <w:fldChar w:fldCharType="begin"/>
+          </w:r>
+          <w:r>
+            <w:instrText xml:space="preserve"> DOCPROPERTY  "$Release Date$"  \* MERGEFORMAT </w:instrText>
+          </w:r>
+          <w:r>
+            <w:fldChar w:fldCharType="separate"/>
+          </w:r>
+          <w:r>
+            <w:t>16th Sep 2016</w:t>
+          </w:r>
+          <w:r>
+            <w:fldChar w:fldCharType="end"/>
+          </w:r>
         </w:p>
       </w:tc>
       <w:tc>
@@ -2892,7 +2928,7 @@
             <w:rPr>
               <w:noProof/>
             </w:rPr>
-            <w:t>1</w:t>
+            <w:t>2</w:t>
           </w:r>
           <w:r>
             <w:rPr>

</xml_diff>